<commit_message>
Grelha por preencher e guiões v2
</commit_message>
<xml_diff>
--- a/Ficheiros/Sessão de avaliação/Guiões/guião moderador1.docx
+++ b/Ficheiros/Sessão de avaliação/Guiões/guião moderador1.docx
@@ -684,6 +684,7 @@
         </w:rPr>
         <w:t>“</w:t>
       </w:r>
+      <w:proofErr w:type="spellStart"/>
       <w:r>
         <w:rPr>
           <w:sz w:val="24"/>
@@ -691,6 +692,7 @@
         </w:rPr>
         <w:t>UACalendar</w:t>
       </w:r>
+      <w:proofErr w:type="spellEnd"/>
       <w:r>
         <w:rPr>
           <w:sz w:val="24"/>
@@ -972,7 +974,23 @@
           <w:sz w:val="24"/>
           <w:szCs w:val="24"/>
         </w:rPr>
-        <w:t>Um periférico de entrada, tal como por exemplo um rato, touchpad, etc.;</w:t>
+        <w:t xml:space="preserve">Um periférico de entrada, tal como por exemplo um rato, </w:t>
+      </w:r>
+      <w:proofErr w:type="spellStart"/>
+      <w:r>
+        <w:rPr>
+          <w:sz w:val="24"/>
+          <w:szCs w:val="24"/>
+        </w:rPr>
+        <w:t>touchpad</w:t>
+      </w:r>
+      <w:proofErr w:type="spellEnd"/>
+      <w:r>
+        <w:rPr>
+          <w:sz w:val="24"/>
+          <w:szCs w:val="24"/>
+        </w:rPr>
+        <w:t>, etc.;</w:t>
       </w:r>
     </w:p>
     <w:p>
@@ -994,39 +1012,8 @@
           <w:sz w:val="24"/>
           <w:szCs w:val="24"/>
         </w:rPr>
-        <w:t>Ligação à internet</w:t>
-      </w:r>
-      <w:r>
-        <w:rPr>
-          <w:sz w:val="24"/>
-          <w:szCs w:val="24"/>
-        </w:rPr>
-        <w:t xml:space="preserve"> para a</w:t>
-      </w:r>
-      <w:r>
-        <w:rPr>
-          <w:sz w:val="24"/>
-          <w:szCs w:val="24"/>
-        </w:rPr>
-        <w:t xml:space="preserve">cesso </w:t>
-      </w:r>
-      <w:r>
-        <w:rPr>
-          <w:sz w:val="24"/>
-          <w:szCs w:val="24"/>
-        </w:rPr>
-        <w:t xml:space="preserve">aos wireframes do projeto através do seguinte link: </w:t>
-      </w:r>
-      <w:hyperlink r:id="rId7" w:history="1">
-        <w:r>
-          <w:rPr>
-            <w:rStyle w:val="Hiperligao"/>
-            <w:sz w:val="24"/>
-            <w:szCs w:val="24"/>
-          </w:rPr>
-          <w:t>https://www.figma.com/file/nhb5nnIrt3fdDoQhYpsN80/Calendario?node-id=9%3A154</w:t>
-        </w:r>
-      </w:hyperlink>
+        <w:t xml:space="preserve">Conexão ao servidor da ESTGA </w:t>
+      </w:r>
     </w:p>
     <w:p>
       <w:pPr>
@@ -1336,24 +1323,18 @@
         </w:numPr>
         <w:spacing w:line="360" w:lineRule="auto"/>
         <w:rPr>
-          <w:sz w:val="24"/>
-          <w:szCs w:val="24"/>
-        </w:rPr>
-      </w:pPr>
-      <w:bookmarkStart w:id="0" w:name="_Hlk88835671"/>
-      <w:r>
-        <w:rPr>
-          <w:sz w:val="24"/>
-          <w:szCs w:val="24"/>
-        </w:rPr>
-        <w:t>Verificar o calendário final de Ti do ano letivo 2019/2020</w:t>
-      </w:r>
-      <w:r>
-        <w:rPr>
-          <w:sz w:val="24"/>
-          <w:szCs w:val="24"/>
-        </w:rPr>
-        <w:t>;</w:t>
+          <w:rFonts w:cstheme="minorHAnsi"/>
+          <w:sz w:val="24"/>
+          <w:szCs w:val="24"/>
+        </w:rPr>
+      </w:pPr>
+      <w:r>
+        <w:rPr>
+          <w:rFonts w:cstheme="minorHAnsi"/>
+          <w:sz w:val="24"/>
+          <w:szCs w:val="24"/>
+        </w:rPr>
+        <w:t>Efetuar Login;</w:t>
       </w:r>
     </w:p>
     <w:p>
@@ -1365,19 +1346,22 @@
         </w:numPr>
         <w:spacing w:line="360" w:lineRule="auto"/>
         <w:rPr>
-          <w:sz w:val="24"/>
-          <w:szCs w:val="24"/>
-        </w:rPr>
-      </w:pPr>
-      <w:r>
-        <w:rPr>
-          <w:sz w:val="24"/>
-          <w:szCs w:val="24"/>
-        </w:rPr>
-        <w:t>Importar ficheiro .csv</w:t>
-      </w:r>
-      <w:r>
-        <w:rPr>
+          <w:rFonts w:cstheme="minorHAnsi"/>
+          <w:sz w:val="24"/>
+          <w:szCs w:val="24"/>
+        </w:rPr>
+      </w:pPr>
+      <w:r>
+        <w:rPr>
+          <w:rFonts w:eastAsia="Times New Roman" w:cstheme="minorHAnsi"/>
+          <w:sz w:val="24"/>
+          <w:szCs w:val="24"/>
+        </w:rPr>
+        <w:t>Procurar o calendário do curso de “TI” do ano 2019/2020</w:t>
+      </w:r>
+      <w:r>
+        <w:rPr>
+          <w:rFonts w:cstheme="minorHAnsi"/>
           <w:sz w:val="24"/>
           <w:szCs w:val="24"/>
         </w:rPr>
@@ -1393,23 +1377,18 @@
         </w:numPr>
         <w:spacing w:line="360" w:lineRule="auto"/>
         <w:rPr>
-          <w:sz w:val="24"/>
-          <w:szCs w:val="24"/>
-        </w:rPr>
-      </w:pPr>
-      <w:r>
-        <w:rPr>
-          <w:sz w:val="24"/>
-          <w:szCs w:val="24"/>
-        </w:rPr>
-        <w:t>Verificar individualmente quantas disciplinas, salas e docentes existem</w:t>
-      </w:r>
-      <w:r>
-        <w:rPr>
-          <w:sz w:val="24"/>
-          <w:szCs w:val="24"/>
-        </w:rPr>
-        <w:t>;</w:t>
+          <w:rFonts w:cstheme="minorHAnsi"/>
+          <w:sz w:val="24"/>
+          <w:szCs w:val="24"/>
+        </w:rPr>
+      </w:pPr>
+      <w:r>
+        <w:rPr>
+          <w:rFonts w:eastAsia="Times New Roman" w:cstheme="minorHAnsi"/>
+          <w:sz w:val="24"/>
+          <w:szCs w:val="24"/>
+        </w:rPr>
+        <w:t>Criar um novo calendário para o curso de Ti;</w:t>
       </w:r>
     </w:p>
     <w:p>
@@ -1421,19 +1400,32 @@
         </w:numPr>
         <w:spacing w:line="360" w:lineRule="auto"/>
         <w:rPr>
-          <w:sz w:val="24"/>
-          <w:szCs w:val="24"/>
-        </w:rPr>
-      </w:pPr>
-      <w:r>
-        <w:rPr>
-          <w:sz w:val="24"/>
-          <w:szCs w:val="24"/>
-        </w:rPr>
-        <w:t>Pesquisar por "Ti" na barra de pesquisa e abrir o calendário "Ti - 1º Ano - 1º Semestre"</w:t>
-      </w:r>
-      <w:r>
-        <w:rPr>
+          <w:rFonts w:cstheme="minorHAnsi"/>
+          <w:sz w:val="24"/>
+          <w:szCs w:val="24"/>
+        </w:rPr>
+      </w:pPr>
+      <w:r>
+        <w:rPr>
+          <w:rFonts w:eastAsia="Times New Roman" w:cstheme="minorHAnsi"/>
+          <w:sz w:val="24"/>
+          <w:szCs w:val="24"/>
+        </w:rPr>
+        <w:t>Importar ficheiro .</w:t>
+      </w:r>
+      <w:proofErr w:type="spellStart"/>
+      <w:r>
+        <w:rPr>
+          <w:rFonts w:eastAsia="Times New Roman" w:cstheme="minorHAnsi"/>
+          <w:sz w:val="24"/>
+          <w:szCs w:val="24"/>
+        </w:rPr>
+        <w:t>csv</w:t>
+      </w:r>
+      <w:proofErr w:type="spellEnd"/>
+      <w:r>
+        <w:rPr>
+          <w:rFonts w:cstheme="minorHAnsi"/>
           <w:sz w:val="24"/>
           <w:szCs w:val="24"/>
         </w:rPr>
@@ -1449,19 +1441,22 @@
         </w:numPr>
         <w:spacing w:line="360" w:lineRule="auto"/>
         <w:rPr>
-          <w:sz w:val="24"/>
-          <w:szCs w:val="24"/>
-        </w:rPr>
-      </w:pPr>
-      <w:r>
-        <w:rPr>
-          <w:sz w:val="24"/>
-          <w:szCs w:val="24"/>
-        </w:rPr>
-        <w:t>Criar um novo calendário para o curso de Ti</w:t>
-      </w:r>
-      <w:r>
-        <w:rPr>
+          <w:rFonts w:cstheme="minorHAnsi"/>
+          <w:sz w:val="24"/>
+          <w:szCs w:val="24"/>
+        </w:rPr>
+      </w:pPr>
+      <w:r>
+        <w:rPr>
+          <w:rFonts w:eastAsia="Times New Roman" w:cstheme="minorHAnsi"/>
+          <w:sz w:val="24"/>
+          <w:szCs w:val="24"/>
+        </w:rPr>
+        <w:t>Mover matemática para o período da manhã do dia 14</w:t>
+      </w:r>
+      <w:r>
+        <w:rPr>
+          <w:rFonts w:cstheme="minorHAnsi"/>
           <w:sz w:val="24"/>
           <w:szCs w:val="24"/>
         </w:rPr>
@@ -1477,37 +1472,36 @@
         </w:numPr>
         <w:spacing w:line="360" w:lineRule="auto"/>
         <w:rPr>
-          <w:sz w:val="24"/>
-          <w:szCs w:val="24"/>
-        </w:rPr>
-      </w:pPr>
-      <w:r>
-        <w:rPr>
-          <w:sz w:val="24"/>
-          <w:szCs w:val="24"/>
-        </w:rPr>
-        <w:t>Mov</w:t>
-      </w:r>
-      <w:r>
-        <w:rPr>
-          <w:sz w:val="24"/>
-          <w:szCs w:val="24"/>
-        </w:rPr>
-        <w:t>a</w:t>
-      </w:r>
-      <w:r>
-        <w:rPr>
-          <w:sz w:val="24"/>
-          <w:szCs w:val="24"/>
-        </w:rPr>
-        <w:t xml:space="preserve"> matemática para o período da manhã do dia 14</w:t>
-      </w:r>
-      <w:r>
-        <w:rPr>
-          <w:sz w:val="24"/>
-          <w:szCs w:val="24"/>
-        </w:rPr>
-        <w:t>;</w:t>
+          <w:rFonts w:cstheme="minorHAnsi"/>
+          <w:sz w:val="24"/>
+          <w:szCs w:val="24"/>
+        </w:rPr>
+      </w:pPr>
+      <w:r>
+        <w:rPr>
+          <w:rFonts w:eastAsia="Times New Roman" w:cstheme="minorHAnsi"/>
+          <w:sz w:val="24"/>
+          <w:szCs w:val="24"/>
+        </w:rPr>
+        <w:t xml:space="preserve">Colocar "Segurança </w:t>
+      </w:r>
+      <w:proofErr w:type="spellStart"/>
+      <w:r>
+        <w:rPr>
+          <w:rFonts w:eastAsia="Times New Roman" w:cstheme="minorHAnsi"/>
+          <w:sz w:val="24"/>
+          <w:szCs w:val="24"/>
+        </w:rPr>
+        <w:t>Inf</w:t>
+      </w:r>
+      <w:proofErr w:type="spellEnd"/>
+      <w:r>
+        <w:rPr>
+          <w:rFonts w:eastAsia="Times New Roman" w:cstheme="minorHAnsi"/>
+          <w:sz w:val="24"/>
+          <w:szCs w:val="24"/>
+        </w:rPr>
+        <w:t>." num período da noite</w:t>
       </w:r>
     </w:p>
     <w:p>
@@ -1519,19 +1513,22 @@
         </w:numPr>
         <w:spacing w:line="360" w:lineRule="auto"/>
         <w:rPr>
-          <w:sz w:val="24"/>
-          <w:szCs w:val="24"/>
-        </w:rPr>
-      </w:pPr>
-      <w:r>
-        <w:rPr>
-          <w:sz w:val="24"/>
-          <w:szCs w:val="24"/>
-        </w:rPr>
-        <w:t>Colocar "Segurança Inf." num período da noite</w:t>
-      </w:r>
-      <w:r>
-        <w:rPr>
+          <w:rFonts w:cstheme="minorHAnsi"/>
+          <w:sz w:val="24"/>
+          <w:szCs w:val="24"/>
+        </w:rPr>
+      </w:pPr>
+      <w:r>
+        <w:rPr>
+          <w:rFonts w:eastAsia="Times New Roman" w:cstheme="minorHAnsi"/>
+          <w:sz w:val="24"/>
+          <w:szCs w:val="24"/>
+        </w:rPr>
+        <w:t>Configurar Salas</w:t>
+      </w:r>
+      <w:r>
+        <w:rPr>
+          <w:rFonts w:cstheme="minorHAnsi"/>
           <w:sz w:val="24"/>
           <w:szCs w:val="24"/>
         </w:rPr>
@@ -1547,19 +1544,32 @@
         </w:numPr>
         <w:spacing w:line="360" w:lineRule="auto"/>
         <w:rPr>
-          <w:sz w:val="24"/>
-          <w:szCs w:val="24"/>
-        </w:rPr>
-      </w:pPr>
-      <w:r>
-        <w:rPr>
-          <w:sz w:val="24"/>
-          <w:szCs w:val="24"/>
-        </w:rPr>
-        <w:t>Exportar para um .pdf</w:t>
-      </w:r>
-      <w:r>
-        <w:rPr>
+          <w:rFonts w:cstheme="minorHAnsi"/>
+          <w:sz w:val="24"/>
+          <w:szCs w:val="24"/>
+        </w:rPr>
+      </w:pPr>
+      <w:r>
+        <w:rPr>
+          <w:rFonts w:eastAsia="Times New Roman" w:cstheme="minorHAnsi"/>
+          <w:sz w:val="24"/>
+          <w:szCs w:val="24"/>
+        </w:rPr>
+        <w:t>Exportar para um .</w:t>
+      </w:r>
+      <w:proofErr w:type="spellStart"/>
+      <w:r>
+        <w:rPr>
+          <w:rFonts w:eastAsia="Times New Roman" w:cstheme="minorHAnsi"/>
+          <w:sz w:val="24"/>
+          <w:szCs w:val="24"/>
+        </w:rPr>
+        <w:t>pdf</w:t>
+      </w:r>
+      <w:proofErr w:type="spellEnd"/>
+      <w:r>
+        <w:rPr>
+          <w:rFonts w:cstheme="minorHAnsi"/>
           <w:sz w:val="24"/>
           <w:szCs w:val="24"/>
         </w:rPr>
@@ -1575,25 +1585,30 @@
         </w:numPr>
         <w:spacing w:line="360" w:lineRule="auto"/>
         <w:rPr>
-          <w:sz w:val="24"/>
-          <w:szCs w:val="24"/>
-        </w:rPr>
-      </w:pPr>
-      <w:r>
-        <w:rPr>
-          <w:sz w:val="24"/>
-          <w:szCs w:val="24"/>
-        </w:rPr>
-        <w:t>Fazer log out</w:t>
-      </w:r>
-      <w:r>
-        <w:rPr>
-          <w:sz w:val="24"/>
-          <w:szCs w:val="24"/>
-        </w:rPr>
-        <w:t>.</w:t>
-      </w:r>
-      <w:bookmarkEnd w:id="0"/>
+          <w:rFonts w:cstheme="minorHAnsi"/>
+          <w:sz w:val="24"/>
+          <w:szCs w:val="24"/>
+        </w:rPr>
+      </w:pPr>
+      <w:r>
+        <w:rPr>
+          <w:rFonts w:cstheme="minorHAnsi"/>
+          <w:sz w:val="24"/>
+          <w:szCs w:val="24"/>
+        </w:rPr>
+        <w:t>Faça log out.</w:t>
+      </w:r>
+    </w:p>
+    <w:p>
+      <w:pPr>
+        <w:pStyle w:val="SemEspaamento"/>
+        <w:spacing w:line="360" w:lineRule="auto"/>
+        <w:ind w:left="720"/>
+        <w:rPr>
+          <w:sz w:val="24"/>
+          <w:szCs w:val="24"/>
+        </w:rPr>
+      </w:pPr>
     </w:p>
     <w:sectPr>
       <w:pgSz w:w="11906" w:h="16838"/>

</xml_diff>